<commit_message>
notes java and php
</commit_message>
<xml_diff>
--- a/learn/java-notes.docx
+++ b/learn/java-notes.docx
@@ -41,57 +41,267 @@
     </w:p>
     <w:p>
       <w:r>
-        <w:t xml:space="preserve">includes </w:t>
-      </w:r>
-      <w:r>
-        <w:t>byte,</w:t>
+        <w:t xml:space="preserve">includes byte, </w:t>
+      </w:r>
+      <w:r>
+        <w:t>short,</w:t>
       </w:r>
       <w:r>
         <w:t xml:space="preserve"> </w:t>
       </w:r>
       <w:r>
-        <w:t>short,</w:t>
+        <w:t>int,</w:t>
       </w:r>
       <w:r>
         <w:t xml:space="preserve"> </w:t>
       </w:r>
-      <w:r>
-        <w:t>int,</w:t>
-      </w:r>
-      <w:r>
-        <w:t xml:space="preserve"> </w:t>
-      </w:r>
       <w:proofErr w:type="gramStart"/>
       <w:r>
         <w:t>long ,</w:t>
       </w:r>
       <w:proofErr w:type="gramEnd"/>
       <w:r>
-        <w:t xml:space="preserve"> float , double , </w:t>
-      </w:r>
-      <w:r>
-        <w:t>Boolean</w:t>
-      </w:r>
-      <w:r>
-        <w:t xml:space="preserve"> and char. </w:t>
-      </w:r>
-    </w:p>
-    <w:p>
-      <w:r>
-        <w:t xml:space="preserve">Non-primitive data types - such as </w:t>
-      </w:r>
-      <w:r>
-        <w:t>String,</w:t>
-      </w:r>
-      <w:r>
-        <w:t xml:space="preserve"> Arrays and Classes</w:t>
+        <w:t xml:space="preserve"> float , double , Boolean and char. </w:t>
+      </w:r>
+    </w:p>
+    <w:p>
+      <w:r>
+        <w:t>Non-primitive data types - such as String, Arrays and Classes</w:t>
       </w:r>
       <w:r>
         <w:t>.</w:t>
       </w:r>
     </w:p>
+    <w:p>
+      <w:r>
+        <w:rPr>
+          <w:b/>
+          <w:bCs/>
+        </w:rPr>
+        <w:t>2. Variable Type</w:t>
+      </w:r>
+    </w:p>
+    <w:p>
+      <w:r>
+        <w:t>byte - 1bit</w:t>
+      </w:r>
+      <w:r>
+        <w:t>s</w:t>
+      </w:r>
+      <w:r>
+        <w:t xml:space="preserve"> (8bit</w:t>
+      </w:r>
+      <w:r>
+        <w:t>s</w:t>
+      </w:r>
+      <w:r>
+        <w:t>), short-2bit</w:t>
+      </w:r>
+      <w:r>
+        <w:t>s</w:t>
+      </w:r>
+      <w:r>
+        <w:t>(16bit</w:t>
+      </w:r>
+      <w:r>
+        <w:t>s</w:t>
+      </w:r>
+      <w:r>
+        <w:t>), int-4bit</w:t>
+      </w:r>
+      <w:r>
+        <w:t>s</w:t>
+      </w:r>
+      <w:r>
+        <w:t>(32bit</w:t>
+      </w:r>
+      <w:r>
+        <w:t>s</w:t>
+      </w:r>
+      <w:r>
+        <w:t>)</w:t>
+      </w:r>
+    </w:p>
+    <w:p>
+      <w:r>
+        <w:t>float- 32bits, double-64bits (</w:t>
+      </w:r>
+      <w:r>
+        <w:rPr>
+          <w:i/>
+          <w:iCs/>
+        </w:rPr>
+        <w:t>if the value is big and variable is small then java would throw compilation error</w:t>
+      </w:r>
+      <w:r>
+        <w:t>)</w:t>
+      </w:r>
+      <w:r>
+        <w:t xml:space="preserve"> Don’t use for financials </w:t>
+      </w:r>
+    </w:p>
+    <w:p>
+      <w:r>
+        <w:t>char-16bits</w:t>
+      </w:r>
+    </w:p>
+    <w:p>
+      <w:r>
+        <w:t>Boolean true/false</w:t>
+      </w:r>
+      <w:r>
+        <w:t xml:space="preserve"> (</w:t>
+      </w:r>
+      <w:r>
+        <w:t>case sensitive</w:t>
+      </w:r>
+      <w:r>
+        <w:t>)</w:t>
+      </w:r>
+    </w:p>
+    <w:p>
+      <w:r>
+        <w:t>operation always executed by left to right.</w:t>
+      </w:r>
+    </w:p>
+    <w:p>
+      <w:r>
+        <w:t xml:space="preserve">String </w:t>
+      </w:r>
+      <w:r>
+        <w:t>Concatenation</w:t>
+      </w:r>
+      <w:r>
+        <w:t xml:space="preserve"> using + sign</w:t>
+      </w:r>
+    </w:p>
+    <w:p>
+      <w:pPr>
+        <w:rPr>
+          <w:b/>
+          <w:bCs/>
+        </w:rPr>
+      </w:pPr>
+      <w:r>
+        <w:rPr>
+          <w:b/>
+          <w:bCs/>
+        </w:rPr>
+        <w:t xml:space="preserve">3. </w:t>
+      </w:r>
+      <w:r>
+        <w:rPr>
+          <w:b/>
+          <w:bCs/>
+        </w:rPr>
+        <w:t>Assignment Operator</w:t>
+      </w:r>
+    </w:p>
+    <w:p>
+      <w:r>
+        <w:t>int i = 10; int j=</w:t>
+      </w:r>
+      <w:proofErr w:type="gramStart"/>
+      <w:r>
+        <w:t>15;</w:t>
+      </w:r>
+      <w:proofErr w:type="gramEnd"/>
+    </w:p>
+    <w:p>
+      <w:r>
+        <w:t>i=j</w:t>
+      </w:r>
+    </w:p>
+    <w:p>
+      <w:r>
+        <w:t>i = 15 (output)</w:t>
+      </w:r>
+    </w:p>
     <w:p/>
-    <w:p/>
+    <w:p>
+      <w:pPr>
+        <w:rPr>
+          <w:b/>
+          <w:bCs/>
+        </w:rPr>
+      </w:pPr>
+      <w:r>
+        <w:rPr>
+          <w:b/>
+          <w:bCs/>
+        </w:rPr>
+        <w:t xml:space="preserve">4. </w:t>
+      </w:r>
+      <w:r>
+        <w:rPr>
+          <w:b/>
+          <w:bCs/>
+        </w:rPr>
+        <w:t>Compound assignment operators</w:t>
+      </w:r>
+    </w:p>
+    <w:p>
+      <w:r>
+        <w:t>Compound-assignment operators provide a shorter syntax for assigning the result of an arithmetic or bitwise operator</w:t>
+      </w:r>
+    </w:p>
+    <w:p>
+      <w:r>
+        <w:t xml:space="preserve">1.    </w:t>
+      </w:r>
+      <w:r>
+        <w:t xml:space="preserve">+= (compound addition assignment operator) </w:t>
+      </w:r>
+    </w:p>
+    <w:p>
+      <w:r>
+        <w:t>2.    -</w:t>
+      </w:r>
+      <w:r>
+        <w:t>= (</w:t>
+      </w:r>
+      <w:r>
+        <w:t xml:space="preserve">compound subtraction assignment operator) </w:t>
+      </w:r>
+    </w:p>
+    <w:p>
+      <w:r>
+        <w:t xml:space="preserve">3.    *= (compound multiplication assignment operator) </w:t>
+      </w:r>
+    </w:p>
+    <w:p>
+      <w:r>
+        <w:t xml:space="preserve">4.    /= (compound division assignment operator) </w:t>
+      </w:r>
+    </w:p>
+    <w:p>
+      <w:r>
+        <w:t xml:space="preserve">5.    %= (compound modulo assignment operator) </w:t>
+      </w:r>
+    </w:p>
+    <w:p>
+      <w:r>
+        <w:t xml:space="preserve">6.    &amp;= (compound Bitwise &amp; assignment operator) </w:t>
+      </w:r>
+    </w:p>
+    <w:p>
+      <w:r>
+        <w:t xml:space="preserve">7.    |= (compound Bitwise | assignment operator) </w:t>
+      </w:r>
+    </w:p>
+    <w:p>
+      <w:r>
+        <w:t xml:space="preserve">8.    ^= (compound Bitwise ^ assignment operator) </w:t>
+      </w:r>
+    </w:p>
+    <w:p>
+      <w:r>
+        <w:t>9.    &gt;&gt;= (compound right-shift assignment operator</w:t>
+      </w:r>
+      <w:r>
+        <w:t>)</w:t>
+      </w:r>
+    </w:p>
     <w:p/>
     <w:sectPr>
       <w:pgSz w:w="12240" w:h="15840"/>

</xml_diff>